<commit_message>
Added comments and started table properties viewing
</commit_message>
<xml_diff>
--- a/RapportProjet.docx
+++ b/RapportProjet.docx
@@ -111,7 +111,7 @@
       <w:pPr>
         <w:pStyle w:val="Titre1"/>
       </w:pPr>
-      <w:bookmarkStart w:id="0" w:name="_Toc92807154"/>
+      <w:bookmarkStart w:id="0" w:name="_Toc98244503"/>
       <w:r>
         <w:lastRenderedPageBreak/>
         <w:t>Introduction</w:t>
@@ -120,7 +120,13 @@
     </w:p>
     <w:p>
       <w:r>
-        <w:t>Le but de ce projet est de créer une application en C# qui permet de se connecter à une base de données MySQL.</w:t>
+        <w:t>Le but de ce projet est de créer une application en C# qui permet de se connecter à une base de données MySQL</w:t>
+      </w:r>
+      <w:r>
+        <w:t xml:space="preserve"> et visualiser les différentes bases de données, tables et entrées de la table</w:t>
+      </w:r>
+      <w:r>
+        <w:t>.</w:t>
       </w:r>
     </w:p>
     <w:p>
@@ -128,7 +134,13 @@
         <w:t>L</w:t>
       </w:r>
       <w:r>
-        <w:t>e temps à disposition est 5 après-midi répandus sur 5</w:t>
+        <w:t>e temps à disposition</w:t>
+      </w:r>
+      <w:r>
+        <w:t xml:space="preserve"> initial</w:t>
+      </w:r>
+      <w:r>
+        <w:t xml:space="preserve"> est 5 après-midi répandus sur 5</w:t>
       </w:r>
       <w:r>
         <w:t xml:space="preserve"> semaines.</w:t>
@@ -138,7 +150,7 @@
       <w:pPr>
         <w:pStyle w:val="Titre1"/>
       </w:pPr>
-      <w:bookmarkStart w:id="1" w:name="_Toc92807155"/>
+      <w:bookmarkStart w:id="1" w:name="_Toc98244504"/>
       <w:r>
         <w:t>Table des matières</w:t>
       </w:r>
@@ -147,7 +159,11 @@
     <w:sdt>
       <w:sdtPr>
         <w:rPr>
-          <w:lang w:val="fr-FR"/>
+          <w:rFonts w:ascii="Century Gothic" w:eastAsiaTheme="minorHAnsi" w:hAnsi="Century Gothic" w:cstheme="minorBidi"/>
+          <w:color w:val="auto"/>
+          <w:sz w:val="22"/>
+          <w:szCs w:val="22"/>
+          <w:lang w:val="fr-FR" w:eastAsia="en-US"/>
         </w:rPr>
         <w:id w:val="-2027007486"/>
         <w:docPartObj>
@@ -157,13 +173,8 @@
       </w:sdtPr>
       <w:sdtEndPr>
         <w:rPr>
-          <w:rFonts w:ascii="Century Gothic" w:eastAsiaTheme="minorHAnsi" w:hAnsi="Century Gothic" w:cstheme="minorBidi"/>
           <w:b/>
           <w:bCs/>
-          <w:color w:val="auto"/>
-          <w:sz w:val="22"/>
-          <w:szCs w:val="22"/>
-          <w:lang w:eastAsia="en-US"/>
         </w:rPr>
       </w:sdtEndPr>
       <w:sdtContent>
@@ -186,7 +197,9 @@
               <w:tab w:val="right" w:leader="dot" w:pos="9016"/>
             </w:tabs>
             <w:rPr>
+              <w:rFonts w:asciiTheme="minorHAnsi" w:eastAsiaTheme="minorEastAsia" w:hAnsiTheme="minorHAnsi"/>
               <w:noProof/>
+              <w:lang w:eastAsia="fr-CH"/>
             </w:rPr>
           </w:pPr>
           <w:r>
@@ -198,7 +211,7 @@
           <w:r>
             <w:fldChar w:fldCharType="separate"/>
           </w:r>
-          <w:hyperlink w:anchor="_Toc92807154" w:history="1">
+          <w:hyperlink w:anchor="_Toc98244503" w:history="1">
             <w:r>
               <w:rPr>
                 <w:rStyle w:val="Lienhypertexte"/>
@@ -208,7 +221,9 @@
             </w:r>
             <w:r>
               <w:rPr>
-                <w:noProof/>
+                <w:rFonts w:asciiTheme="minorHAnsi" w:eastAsiaTheme="minorEastAsia" w:hAnsiTheme="minorHAnsi"/>
+                <w:noProof/>
+                <w:lang w:eastAsia="fr-CH"/>
               </w:rPr>
               <w:tab/>
             </w:r>
@@ -238,7 +253,7 @@
                 <w:noProof/>
                 <w:webHidden/>
               </w:rPr>
-              <w:instrText xml:space="preserve"> PAGEREF _Toc92807154 \h </w:instrText>
+              <w:instrText xml:space="preserve"> PAGEREF _Toc98244503 \h </w:instrText>
             </w:r>
             <w:r>
               <w:rPr>
@@ -277,10 +292,12 @@
               <w:tab w:val="right" w:leader="dot" w:pos="9016"/>
             </w:tabs>
             <w:rPr>
+              <w:rFonts w:asciiTheme="minorHAnsi" w:eastAsiaTheme="minorEastAsia" w:hAnsiTheme="minorHAnsi"/>
               <w:noProof/>
+              <w:lang w:eastAsia="fr-CH"/>
             </w:rPr>
           </w:pPr>
-          <w:hyperlink w:anchor="_Toc92807155" w:history="1">
+          <w:hyperlink w:anchor="_Toc98244504" w:history="1">
             <w:r>
               <w:rPr>
                 <w:rStyle w:val="Lienhypertexte"/>
@@ -290,7 +307,9 @@
             </w:r>
             <w:r>
               <w:rPr>
-                <w:noProof/>
+                <w:rFonts w:asciiTheme="minorHAnsi" w:eastAsiaTheme="minorEastAsia" w:hAnsiTheme="minorHAnsi"/>
+                <w:noProof/>
+                <w:lang w:eastAsia="fr-CH"/>
               </w:rPr>
               <w:tab/>
             </w:r>
@@ -320,7 +339,7 @@
                 <w:noProof/>
                 <w:webHidden/>
               </w:rPr>
-              <w:instrText xml:space="preserve"> PAGEREF _Toc92807155 \h </w:instrText>
+              <w:instrText xml:space="preserve"> PAGEREF _Toc98244504 \h </w:instrText>
             </w:r>
             <w:r>
               <w:rPr>
@@ -359,10 +378,12 @@
               <w:tab w:val="right" w:leader="dot" w:pos="9016"/>
             </w:tabs>
             <w:rPr>
+              <w:rFonts w:asciiTheme="minorHAnsi" w:eastAsiaTheme="minorEastAsia" w:hAnsiTheme="minorHAnsi"/>
               <w:noProof/>
+              <w:lang w:eastAsia="fr-CH"/>
             </w:rPr>
           </w:pPr>
-          <w:hyperlink w:anchor="_Toc92807156" w:history="1">
+          <w:hyperlink w:anchor="_Toc98244505" w:history="1">
             <w:r>
               <w:rPr>
                 <w:rStyle w:val="Lienhypertexte"/>
@@ -372,7 +393,9 @@
             </w:r>
             <w:r>
               <w:rPr>
-                <w:noProof/>
+                <w:rFonts w:asciiTheme="minorHAnsi" w:eastAsiaTheme="minorEastAsia" w:hAnsiTheme="minorHAnsi"/>
+                <w:noProof/>
+                <w:lang w:eastAsia="fr-CH"/>
               </w:rPr>
               <w:tab/>
             </w:r>
@@ -381,7 +404,7 @@
                 <w:rStyle w:val="Lienhypertexte"/>
                 <w:noProof/>
               </w:rPr>
-              <w:t>Journal de travail</w:t>
+              <w:t>Analyse de fonctionnalités demandées</w:t>
             </w:r>
             <w:r>
               <w:rPr>
@@ -402,7 +425,7 @@
                 <w:noProof/>
                 <w:webHidden/>
               </w:rPr>
-              <w:instrText xml:space="preserve"> PAGEREF _Toc92807156 \h </w:instrText>
+              <w:instrText xml:space="preserve"> PAGEREF _Toc98244505 \h </w:instrText>
             </w:r>
             <w:r>
               <w:rPr>
@@ -422,7 +445,89 @@
                 <w:noProof/>
                 <w:webHidden/>
               </w:rPr>
-              <w:t>2</w:t>
+              <w:t>3</w:t>
+            </w:r>
+            <w:r>
+              <w:rPr>
+                <w:noProof/>
+                <w:webHidden/>
+              </w:rPr>
+              <w:fldChar w:fldCharType="end"/>
+            </w:r>
+          </w:hyperlink>
+        </w:p>
+        <w:p>
+          <w:pPr>
+            <w:pStyle w:val="TM2"/>
+            <w:tabs>
+              <w:tab w:val="left" w:pos="880"/>
+              <w:tab w:val="right" w:leader="dot" w:pos="9016"/>
+            </w:tabs>
+            <w:rPr>
+              <w:noProof/>
+            </w:rPr>
+          </w:pPr>
+          <w:hyperlink w:anchor="_Toc98244506" w:history="1">
+            <w:r>
+              <w:rPr>
+                <w:rStyle w:val="Lienhypertexte"/>
+                <w:noProof/>
+              </w:rPr>
+              <w:t>3.1</w:t>
+            </w:r>
+            <w:r>
+              <w:rPr>
+                <w:noProof/>
+              </w:rPr>
+              <w:tab/>
+            </w:r>
+            <w:r>
+              <w:rPr>
+                <w:rStyle w:val="Lienhypertexte"/>
+                <w:noProof/>
+              </w:rPr>
+              <w:t>Connexion avec son SGBD</w:t>
+            </w:r>
+            <w:r>
+              <w:rPr>
+                <w:noProof/>
+                <w:webHidden/>
+              </w:rPr>
+              <w:tab/>
+            </w:r>
+            <w:r>
+              <w:rPr>
+                <w:noProof/>
+                <w:webHidden/>
+              </w:rPr>
+              <w:fldChar w:fldCharType="begin"/>
+            </w:r>
+            <w:r>
+              <w:rPr>
+                <w:noProof/>
+                <w:webHidden/>
+              </w:rPr>
+              <w:instrText xml:space="preserve"> PAGEREF _Toc98244506 \h </w:instrText>
+            </w:r>
+            <w:r>
+              <w:rPr>
+                <w:noProof/>
+                <w:webHidden/>
+              </w:rPr>
+            </w:r>
+            <w:r>
+              <w:rPr>
+                <w:noProof/>
+                <w:webHidden/>
+              </w:rPr>
+              <w:fldChar w:fldCharType="separate"/>
+            </w:r>
+            <w:r>
+              <w:rPr>
+                <w:noProof/>
+                <w:webHidden/>
+              </w:rPr>
+              <w:t>3</w:t>
             </w:r>
             <w:r>
               <w:rPr>
@@ -441,10 +546,12 @@
               <w:tab w:val="right" w:leader="dot" w:pos="9016"/>
             </w:tabs>
             <w:rPr>
+              <w:rFonts w:asciiTheme="minorHAnsi" w:eastAsiaTheme="minorEastAsia" w:hAnsiTheme="minorHAnsi"/>
               <w:noProof/>
+              <w:lang w:eastAsia="fr-CH"/>
             </w:rPr>
           </w:pPr>
-          <w:hyperlink w:anchor="_Toc92807157" w:history="1">
+          <w:hyperlink w:anchor="_Toc98244507" w:history="1">
             <w:r>
               <w:rPr>
                 <w:rStyle w:val="Lienhypertexte"/>
@@ -454,7 +561,9 @@
             </w:r>
             <w:r>
               <w:rPr>
-                <w:noProof/>
+                <w:rFonts w:asciiTheme="minorHAnsi" w:eastAsiaTheme="minorEastAsia" w:hAnsiTheme="minorHAnsi"/>
+                <w:noProof/>
+                <w:lang w:eastAsia="fr-CH"/>
               </w:rPr>
               <w:tab/>
             </w:r>
@@ -463,7 +572,7 @@
                 <w:rStyle w:val="Lienhypertexte"/>
                 <w:noProof/>
               </w:rPr>
-              <w:t>Rapport</w:t>
+              <w:t>Maquette du projet</w:t>
             </w:r>
             <w:r>
               <w:rPr>
@@ -484,7 +593,7 @@
                 <w:noProof/>
                 <w:webHidden/>
               </w:rPr>
-              <w:instrText xml:space="preserve"> PAGEREF _Toc92807157 \h </w:instrText>
+              <w:instrText xml:space="preserve"> PAGEREF _Toc98244507 \h </w:instrText>
             </w:r>
             <w:r>
               <w:rPr>
@@ -504,7 +613,7 @@
                 <w:noProof/>
                 <w:webHidden/>
               </w:rPr>
-              <w:t>2</w:t>
+              <w:t>4</w:t>
             </w:r>
             <w:r>
               <w:rPr>
@@ -516,6 +625,264 @@
           </w:hyperlink>
         </w:p>
         <w:p>
+          <w:pPr>
+            <w:pStyle w:val="TM1"/>
+            <w:tabs>
+              <w:tab w:val="left" w:pos="440"/>
+              <w:tab w:val="right" w:leader="dot" w:pos="9016"/>
+            </w:tabs>
+            <w:rPr>
+              <w:rFonts w:asciiTheme="minorHAnsi" w:eastAsiaTheme="minorEastAsia" w:hAnsiTheme="minorHAnsi"/>
+              <w:noProof/>
+              <w:lang w:eastAsia="fr-CH"/>
+            </w:rPr>
+          </w:pPr>
+          <w:hyperlink w:anchor="_Toc98244508" w:history="1">
+            <w:r>
+              <w:rPr>
+                <w:rStyle w:val="Lienhypertexte"/>
+                <w:noProof/>
+              </w:rPr>
+              <w:t>5</w:t>
+            </w:r>
+            <w:r>
+              <w:rPr>
+                <w:rFonts w:asciiTheme="minorHAnsi" w:eastAsiaTheme="minorEastAsia" w:hAnsiTheme="minorHAnsi"/>
+                <w:noProof/>
+                <w:lang w:eastAsia="fr-CH"/>
+              </w:rPr>
+              <w:tab/>
+            </w:r>
+            <w:r>
+              <w:rPr>
+                <w:rStyle w:val="Lienhypertexte"/>
+                <w:noProof/>
+              </w:rPr>
+              <w:t>Test effectués</w:t>
+            </w:r>
+            <w:r>
+              <w:rPr>
+                <w:noProof/>
+                <w:webHidden/>
+              </w:rPr>
+              <w:tab/>
+            </w:r>
+            <w:r>
+              <w:rPr>
+                <w:noProof/>
+                <w:webHidden/>
+              </w:rPr>
+              <w:fldChar w:fldCharType="begin"/>
+            </w:r>
+            <w:r>
+              <w:rPr>
+                <w:noProof/>
+                <w:webHidden/>
+              </w:rPr>
+              <w:instrText xml:space="preserve"> PAGEREF _Toc98244508 \h </w:instrText>
+            </w:r>
+            <w:r>
+              <w:rPr>
+                <w:noProof/>
+                <w:webHidden/>
+              </w:rPr>
+            </w:r>
+            <w:r>
+              <w:rPr>
+                <w:noProof/>
+                <w:webHidden/>
+              </w:rPr>
+              <w:fldChar w:fldCharType="separate"/>
+            </w:r>
+            <w:r>
+              <w:rPr>
+                <w:noProof/>
+                <w:webHidden/>
+              </w:rPr>
+              <w:t>4</w:t>
+            </w:r>
+            <w:r>
+              <w:rPr>
+                <w:noProof/>
+                <w:webHidden/>
+              </w:rPr>
+              <w:fldChar w:fldCharType="end"/>
+            </w:r>
+          </w:hyperlink>
+        </w:p>
+        <w:p>
+          <w:pPr>
+            <w:pStyle w:val="TM1"/>
+            <w:tabs>
+              <w:tab w:val="left" w:pos="440"/>
+              <w:tab w:val="right" w:leader="dot" w:pos="9016"/>
+            </w:tabs>
+            <w:rPr>
+              <w:rFonts w:asciiTheme="minorHAnsi" w:eastAsiaTheme="minorEastAsia" w:hAnsiTheme="minorHAnsi"/>
+              <w:noProof/>
+              <w:lang w:eastAsia="fr-CH"/>
+            </w:rPr>
+          </w:pPr>
+          <w:hyperlink w:anchor="_Toc98244509" w:history="1">
+            <w:r>
+              <w:rPr>
+                <w:rStyle w:val="Lienhypertexte"/>
+                <w:noProof/>
+              </w:rPr>
+              <w:t>6</w:t>
+            </w:r>
+            <w:r>
+              <w:rPr>
+                <w:rFonts w:asciiTheme="minorHAnsi" w:eastAsiaTheme="minorEastAsia" w:hAnsiTheme="minorHAnsi"/>
+                <w:noProof/>
+                <w:lang w:eastAsia="fr-CH"/>
+              </w:rPr>
+              <w:tab/>
+            </w:r>
+            <w:r>
+              <w:rPr>
+                <w:rStyle w:val="Lienhypertexte"/>
+                <w:noProof/>
+              </w:rPr>
+              <w:t>Conclusion</w:t>
+            </w:r>
+            <w:r>
+              <w:rPr>
+                <w:noProof/>
+                <w:webHidden/>
+              </w:rPr>
+              <w:tab/>
+            </w:r>
+            <w:r>
+              <w:rPr>
+                <w:noProof/>
+                <w:webHidden/>
+              </w:rPr>
+              <w:fldChar w:fldCharType="begin"/>
+            </w:r>
+            <w:r>
+              <w:rPr>
+                <w:noProof/>
+                <w:webHidden/>
+              </w:rPr>
+              <w:instrText xml:space="preserve"> PAGEREF _Toc98244509 \h </w:instrText>
+            </w:r>
+            <w:r>
+              <w:rPr>
+                <w:noProof/>
+                <w:webHidden/>
+              </w:rPr>
+            </w:r>
+            <w:r>
+              <w:rPr>
+                <w:noProof/>
+                <w:webHidden/>
+              </w:rPr>
+              <w:fldChar w:fldCharType="separate"/>
+            </w:r>
+            <w:r>
+              <w:rPr>
+                <w:noProof/>
+                <w:webHidden/>
+              </w:rPr>
+              <w:t>4</w:t>
+            </w:r>
+            <w:r>
+              <w:rPr>
+                <w:noProof/>
+                <w:webHidden/>
+              </w:rPr>
+              <w:fldChar w:fldCharType="end"/>
+            </w:r>
+          </w:hyperlink>
+        </w:p>
+        <w:p>
+          <w:pPr>
+            <w:pStyle w:val="TM1"/>
+            <w:tabs>
+              <w:tab w:val="left" w:pos="440"/>
+              <w:tab w:val="right" w:leader="dot" w:pos="9016"/>
+            </w:tabs>
+            <w:rPr>
+              <w:rFonts w:asciiTheme="minorHAnsi" w:eastAsiaTheme="minorEastAsia" w:hAnsiTheme="minorHAnsi"/>
+              <w:noProof/>
+              <w:lang w:eastAsia="fr-CH"/>
+            </w:rPr>
+          </w:pPr>
+          <w:hyperlink w:anchor="_Toc98244510" w:history="1">
+            <w:r>
+              <w:rPr>
+                <w:rStyle w:val="Lienhypertexte"/>
+                <w:noProof/>
+              </w:rPr>
+              <w:t>7</w:t>
+            </w:r>
+            <w:r>
+              <w:rPr>
+                <w:rFonts w:asciiTheme="minorHAnsi" w:eastAsiaTheme="minorEastAsia" w:hAnsiTheme="minorHAnsi"/>
+                <w:noProof/>
+                <w:lang w:eastAsia="fr-CH"/>
+              </w:rPr>
+              <w:tab/>
+            </w:r>
+            <w:r>
+              <w:rPr>
+                <w:rStyle w:val="Lienhypertexte"/>
+                <w:noProof/>
+              </w:rPr>
+              <w:t>Informations pour la modification (login, IP, mdp, etc.)</w:t>
+            </w:r>
+            <w:r>
+              <w:rPr>
+                <w:noProof/>
+                <w:webHidden/>
+              </w:rPr>
+              <w:tab/>
+            </w:r>
+            <w:r>
+              <w:rPr>
+                <w:noProof/>
+                <w:webHidden/>
+              </w:rPr>
+              <w:fldChar w:fldCharType="begin"/>
+            </w:r>
+            <w:r>
+              <w:rPr>
+                <w:noProof/>
+                <w:webHidden/>
+              </w:rPr>
+              <w:instrText xml:space="preserve"> PAGEREF _Toc98244510 \h </w:instrText>
+            </w:r>
+            <w:r>
+              <w:rPr>
+                <w:noProof/>
+                <w:webHidden/>
+              </w:rPr>
+            </w:r>
+            <w:r>
+              <w:rPr>
+                <w:noProof/>
+                <w:webHidden/>
+              </w:rPr>
+              <w:fldChar w:fldCharType="separate"/>
+            </w:r>
+            <w:r>
+              <w:rPr>
+                <w:noProof/>
+                <w:webHidden/>
+              </w:rPr>
+              <w:t>5</w:t>
+            </w:r>
+            <w:r>
+              <w:rPr>
+                <w:noProof/>
+                <w:webHidden/>
+              </w:rPr>
+              <w:fldChar w:fldCharType="end"/>
+            </w:r>
+          </w:hyperlink>
+        </w:p>
+        <w:p>
           <w:r>
             <w:rPr>
               <w:b/>
@@ -527,14 +894,22 @@
         </w:p>
       </w:sdtContent>
     </w:sdt>
-    <w:p/>
+    <w:p>
+      <w:pPr>
+        <w:spacing w:after="160"/>
+      </w:pPr>
+      <w:r>
+        <w:br w:type="page"/>
+      </w:r>
+    </w:p>
     <w:p>
       <w:pPr>
         <w:pStyle w:val="Titre1"/>
       </w:pPr>
-      <w:bookmarkStart w:id="2" w:name="_Toc92807156"/>
-      <w:r>
-        <w:t>Journal de travail</w:t>
+      <w:bookmarkStart w:id="2" w:name="_Toc98244505"/>
+      <w:r>
+        <w:lastRenderedPageBreak/>
+        <w:t>Analyse de fonctionnalités demandées</w:t>
       </w:r>
       <w:bookmarkEnd w:id="2"/>
     </w:p>
@@ -542,58 +917,59 @@
       <w:pPr>
         <w:pStyle w:val="Titre2"/>
       </w:pPr>
-      <w:r>
-        <w:t>Planification</w:t>
-      </w:r>
-    </w:p>
-    <w:p>
-      <w:r>
-        <w:t>1</w:t>
-      </w:r>
+      <w:bookmarkStart w:id="3" w:name="_Toc98244506"/>
+      <w:r>
+        <w:t>Connexion avec son SGBD</w:t>
+      </w:r>
+      <w:bookmarkEnd w:id="3"/>
+    </w:p>
+    <w:p>
+      <w:r>
+        <w:t xml:space="preserve">Pour me connecter à la base de données MySQL j’ai dû instancier un objet </w:t>
+      </w:r>
+      <w:proofErr w:type="spellStart"/>
+      <w:proofErr w:type="gramStart"/>
       <w:r>
         <w:rPr>
-          <w:vertAlign w:val="superscript"/>
+          <w:rFonts w:ascii="Consolas" w:hAnsi="Consolas" w:cs="Consolas"/>
+          <w:color w:val="000000"/>
+          <w:sz w:val="19"/>
+          <w:szCs w:val="19"/>
         </w:rPr>
-        <w:t>ère</w:t>
-      </w:r>
-      <w:r>
-        <w:t xml:space="preserve"> semaine : Créer un GUI avec une fonction pour se connecter au serveur SQL.</w:t>
-      </w:r>
-    </w:p>
-    <w:p>
-      <w:pPr>
-        <w:spacing w:after="160"/>
-      </w:pPr>
-      <w:r>
-        <w:br w:type="page"/>
-      </w:r>
-    </w:p>
-    <w:p/>
-    <w:p>
-      <w:pPr>
-        <w:pStyle w:val="Titre1"/>
-      </w:pPr>
-      <w:bookmarkStart w:id="3" w:name="_Toc92807157"/>
-      <w:r>
-        <w:t>Rapport</w:t>
-      </w:r>
-      <w:bookmarkEnd w:id="3"/>
-    </w:p>
-    <w:p>
-      <w:r>
-        <w:t>1</w:t>
-      </w:r>
+        <w:t>MySql.Data.MySqlClient.MySqlConnection</w:t>
+      </w:r>
+      <w:proofErr w:type="spellEnd"/>
+      <w:proofErr w:type="gramEnd"/>
       <w:r>
         <w:rPr>
-          <w:vertAlign w:val="superscript"/>
+          <w:rFonts w:ascii="Consolas" w:hAnsi="Consolas" w:cs="Consolas"/>
+          <w:color w:val="000000"/>
+          <w:sz w:val="19"/>
+          <w:szCs w:val="19"/>
         </w:rPr>
-        <w:t>ère</w:t>
-      </w:r>
-      <w:r>
-        <w:t xml:space="preserve"> semaine : J’ai réussi le but principal étant de se connecter à un serveur local SQL avec une fonction</w:t>
-      </w:r>
-      <w:r>
-        <w:t>.</w:t>
+        <w:t xml:space="preserve"> </w:t>
+      </w:r>
+      <w:r>
+        <w:t>en utilisant une chaine de caractère pour la connexion comme paramètre du constructeur de l’objet</w:t>
+      </w:r>
+      <w:r>
+        <w:t xml:space="preserve"> et utiliser une boucle do </w:t>
+      </w:r>
+      <w:proofErr w:type="spellStart"/>
+      <w:r>
+        <w:t>while</w:t>
+      </w:r>
+      <w:proofErr w:type="spellEnd"/>
+      <w:r>
+        <w:t xml:space="preserve"> avec un </w:t>
+      </w:r>
+      <w:proofErr w:type="spellStart"/>
+      <w:r>
+        <w:t>try</w:t>
+      </w:r>
+      <w:proofErr w:type="spellEnd"/>
+      <w:r>
+        <w:t xml:space="preserve"> catch pour vérifier l’état de la connexion et agir en fonction du résultat de l’essai de connexion tout en évitant un crash de l’application entière.</w:t>
       </w:r>
     </w:p>
     <w:p>
@@ -604,9 +980,9 @@
         </w:rPr>
         <w:drawing>
           <wp:inline distT="0" distB="0" distL="0" distR="0">
-            <wp:extent cx="3600953" cy="3324689"/>
-            <wp:effectExtent l="0" t="0" r="0" b="9525"/>
-            <wp:docPr id="2" name="Image 2"/>
+            <wp:extent cx="5731510" cy="3131820"/>
+            <wp:effectExtent l="0" t="0" r="2540" b="9525"/>
+            <wp:docPr id="3" name="Image 3"/>
             <wp:cNvGraphicFramePr>
               <a:graphicFrameLocks xmlns:a="http://schemas.openxmlformats.org/drawingml/2006/main" noChangeAspect="1"/>
             </wp:cNvGraphicFramePr>
@@ -614,7 +990,7 @@
               <a:graphicData uri="http://schemas.openxmlformats.org/drawingml/2006/picture">
                 <pic:pic xmlns:pic="http://schemas.openxmlformats.org/drawingml/2006/picture">
                   <pic:nvPicPr>
-                    <pic:cNvPr id="2" name="5149467.tmp"/>
+                    <pic:cNvPr id="3" name="4B0403C.tmp"/>
                     <pic:cNvPicPr/>
                   </pic:nvPicPr>
                   <pic:blipFill>
@@ -632,7 +1008,7 @@
                   <pic:spPr>
                     <a:xfrm>
                       <a:off x="0" y="0"/>
-                      <a:ext cx="3600953" cy="3324689"/>
+                      <a:ext cx="5731510" cy="3131820"/>
                     </a:xfrm>
                     <a:prstGeom prst="rect">
                       <a:avLst/>
@@ -644,12 +1020,931 @@
           </wp:inline>
         </w:drawing>
       </w:r>
+    </w:p>
+    <w:p>
+      <w:pPr>
+        <w:pStyle w:val="Titre2"/>
+      </w:pPr>
+      <w:r>
+        <w:t>Création/suppression d’une base de données</w:t>
+      </w:r>
+    </w:p>
+    <w:p>
+      <w:r>
+        <w:t xml:space="preserve">Pour créer et supprimer une base de données, j’ai créé des fonctions dans le fichier </w:t>
+      </w:r>
+      <w:proofErr w:type="spellStart"/>
+      <w:r>
+        <w:t>Network.cs</w:t>
+      </w:r>
+      <w:proofErr w:type="spellEnd"/>
+      <w:r>
+        <w:t xml:space="preserve">. Pour la création il suffit de remplir une boite de texte et appuyer sur le bouton créer. </w:t>
+      </w:r>
+    </w:p>
+    <w:p>
+      <w:pPr>
+        <w:spacing w:after="160"/>
+      </w:pPr>
+      <w:r>
+        <w:rPr>
+          <w:noProof/>
+          <w:lang w:eastAsia="fr-CH"/>
+        </w:rPr>
+        <w:drawing>
+          <wp:inline distT="0" distB="0" distL="0" distR="0" wp14:anchorId="3B48953F" wp14:editId="6A926AE6">
+            <wp:extent cx="3381847" cy="666843"/>
+            <wp:effectExtent l="0" t="0" r="9525" b="0"/>
+            <wp:docPr id="5" name="Image 5"/>
+            <wp:cNvGraphicFramePr>
+              <a:graphicFrameLocks xmlns:a="http://schemas.openxmlformats.org/drawingml/2006/main" noChangeAspect="1"/>
+            </wp:cNvGraphicFramePr>
+            <a:graphic xmlns:a="http://schemas.openxmlformats.org/drawingml/2006/main">
+              <a:graphicData uri="http://schemas.openxmlformats.org/drawingml/2006/picture">
+                <pic:pic xmlns:pic="http://schemas.openxmlformats.org/drawingml/2006/picture">
+                  <pic:nvPicPr>
+                    <pic:cNvPr id="5" name="4B020B0.tmp"/>
+                    <pic:cNvPicPr/>
+                  </pic:nvPicPr>
+                  <pic:blipFill>
+                    <a:blip r:embed="rId10">
+                      <a:extLst>
+                        <a:ext uri="{28A0092B-C50C-407E-A947-70E740481C1C}">
+                          <a14:useLocalDpi xmlns:a14="http://schemas.microsoft.com/office/drawing/2010/main" val="0"/>
+                        </a:ext>
+                      </a:extLst>
+                    </a:blip>
+                    <a:stretch>
+                      <a:fillRect/>
+                    </a:stretch>
+                  </pic:blipFill>
+                  <pic:spPr>
+                    <a:xfrm>
+                      <a:off x="0" y="0"/>
+                      <a:ext cx="3381847" cy="666843"/>
+                    </a:xfrm>
+                    <a:prstGeom prst="rect">
+                      <a:avLst/>
+                    </a:prstGeom>
+                  </pic:spPr>
+                </pic:pic>
+              </a:graphicData>
+            </a:graphic>
+          </wp:inline>
+        </w:drawing>
+      </w:r>
+    </w:p>
+    <w:p>
+      <w:r>
+        <w:br w:type="page"/>
+      </w:r>
+    </w:p>
+    <w:p>
+      <w:pPr>
+        <w:spacing w:after="160"/>
+      </w:pPr>
+    </w:p>
+    <w:p>
+      <w:pPr>
+        <w:spacing w:after="160"/>
+      </w:pPr>
+      <w:r>
+        <w:t>Ceci appelle la mét</w:t>
+      </w:r>
+      <w:r>
+        <w:t xml:space="preserve">hode </w:t>
+      </w:r>
+      <w:proofErr w:type="spellStart"/>
+      <w:proofErr w:type="gramStart"/>
+      <w:r>
+        <w:rPr>
+          <w:rFonts w:ascii="Consolas" w:hAnsi="Consolas" w:cs="Consolas"/>
+          <w:color w:val="000000"/>
+          <w:sz w:val="19"/>
+          <w:szCs w:val="19"/>
+        </w:rPr>
+        <w:t>AddDatabase</w:t>
+      </w:r>
+      <w:proofErr w:type="spellEnd"/>
+      <w:r>
+        <w:rPr>
+          <w:rFonts w:ascii="Consolas" w:hAnsi="Consolas" w:cs="Consolas"/>
+          <w:color w:val="000000"/>
+          <w:sz w:val="19"/>
+          <w:szCs w:val="19"/>
+        </w:rPr>
+        <w:t>(</w:t>
+      </w:r>
+      <w:proofErr w:type="gramEnd"/>
+      <w:r>
+        <w:rPr>
+          <w:rFonts w:ascii="Consolas" w:hAnsi="Consolas" w:cs="Consolas"/>
+          <w:color w:val="0000FF"/>
+          <w:sz w:val="19"/>
+          <w:szCs w:val="19"/>
+        </w:rPr>
+        <w:t>string</w:t>
+      </w:r>
+      <w:r>
+        <w:rPr>
+          <w:rFonts w:ascii="Consolas" w:hAnsi="Consolas" w:cs="Consolas"/>
+          <w:color w:val="000000"/>
+          <w:sz w:val="19"/>
+          <w:szCs w:val="19"/>
+        </w:rPr>
+        <w:t xml:space="preserve"> </w:t>
+      </w:r>
+      <w:proofErr w:type="spellStart"/>
+      <w:r>
+        <w:rPr>
+          <w:rFonts w:ascii="Consolas" w:hAnsi="Consolas" w:cs="Consolas"/>
+          <w:color w:val="000000"/>
+          <w:sz w:val="19"/>
+          <w:szCs w:val="19"/>
+        </w:rPr>
+        <w:t>name</w:t>
+      </w:r>
+      <w:proofErr w:type="spellEnd"/>
+      <w:r>
+        <w:rPr>
+          <w:rFonts w:ascii="Consolas" w:hAnsi="Consolas" w:cs="Consolas"/>
+          <w:color w:val="000000"/>
+          <w:sz w:val="19"/>
+          <w:szCs w:val="19"/>
+        </w:rPr>
+        <w:t>)</w:t>
+      </w:r>
+      <w:r>
+        <w:rPr>
+          <w:rFonts w:ascii="Consolas" w:hAnsi="Consolas" w:cs="Consolas"/>
+          <w:color w:val="000000"/>
+          <w:sz w:val="19"/>
+          <w:szCs w:val="19"/>
+        </w:rPr>
+        <w:t xml:space="preserve"> </w:t>
+      </w:r>
+      <w:r>
+        <w:t>et</w:t>
+      </w:r>
+      <w:r>
+        <w:t xml:space="preserve"> crée une base de données</w:t>
+      </w:r>
+    </w:p>
+    <w:p>
+      <w:pPr>
+        <w:spacing w:after="160"/>
+      </w:pPr>
+      <w:r>
+        <w:rPr>
+          <w:noProof/>
+          <w:lang w:eastAsia="fr-CH"/>
+        </w:rPr>
+        <w:drawing>
+          <wp:inline distT="0" distB="0" distL="0" distR="0">
+            <wp:extent cx="5540936" cy="1309421"/>
+            <wp:effectExtent l="0" t="0" r="3175" b="5080"/>
+            <wp:docPr id="6" name="Image 6"/>
+            <wp:cNvGraphicFramePr>
+              <a:graphicFrameLocks xmlns:a="http://schemas.openxmlformats.org/drawingml/2006/main" noChangeAspect="1"/>
+            </wp:cNvGraphicFramePr>
+            <a:graphic xmlns:a="http://schemas.openxmlformats.org/drawingml/2006/main">
+              <a:graphicData uri="http://schemas.openxmlformats.org/drawingml/2006/picture">
+                <pic:pic xmlns:pic="http://schemas.openxmlformats.org/drawingml/2006/picture">
+                  <pic:nvPicPr>
+                    <pic:cNvPr id="6" name="4B0D22A.tmp"/>
+                    <pic:cNvPicPr/>
+                  </pic:nvPicPr>
+                  <pic:blipFill>
+                    <a:blip r:embed="rId11">
+                      <a:extLst>
+                        <a:ext uri="{28A0092B-C50C-407E-A947-70E740481C1C}">
+                          <a14:useLocalDpi xmlns:a14="http://schemas.microsoft.com/office/drawing/2010/main" val="0"/>
+                        </a:ext>
+                      </a:extLst>
+                    </a:blip>
+                    <a:stretch>
+                      <a:fillRect/>
+                    </a:stretch>
+                  </pic:blipFill>
+                  <pic:spPr>
+                    <a:xfrm>
+                      <a:off x="0" y="0"/>
+                      <a:ext cx="5793635" cy="1369138"/>
+                    </a:xfrm>
+                    <a:prstGeom prst="rect">
+                      <a:avLst/>
+                    </a:prstGeom>
+                  </pic:spPr>
+                </pic:pic>
+              </a:graphicData>
+            </a:graphic>
+          </wp:inline>
+        </w:drawing>
+      </w:r>
+    </w:p>
+    <w:p>
+      <w:pPr>
+        <w:spacing w:after="160"/>
+      </w:pPr>
+      <w:r>
+        <w:t xml:space="preserve">Pour la suppression, il suffit de cliquer dans le </w:t>
+      </w:r>
+      <w:proofErr w:type="spellStart"/>
+      <w:r>
+        <w:t>TreeView</w:t>
+      </w:r>
+      <w:proofErr w:type="spellEnd"/>
+      <w:r>
+        <w:t xml:space="preserve"> sur la table ou la </w:t>
+      </w:r>
+      <w:proofErr w:type="spellStart"/>
+      <w:r>
+        <w:t>database</w:t>
+      </w:r>
+      <w:proofErr w:type="spellEnd"/>
+      <w:r>
+        <w:t xml:space="preserve"> et appuyer sur le bouton </w:t>
+      </w:r>
+      <w:proofErr w:type="spellStart"/>
+      <w:r>
+        <w:t>Delete</w:t>
+      </w:r>
+      <w:proofErr w:type="spellEnd"/>
+      <w:r>
+        <w:t xml:space="preserve"> DB/Table</w:t>
+      </w:r>
+    </w:p>
+    <w:p>
+      <w:pPr>
+        <w:spacing w:after="160"/>
+      </w:pPr>
+      <w:r>
+        <w:rPr>
+          <w:noProof/>
+          <w:lang w:eastAsia="fr-CH"/>
+        </w:rPr>
+        <w:drawing>
+          <wp:inline distT="0" distB="0" distL="0" distR="0">
+            <wp:extent cx="1792224" cy="2526388"/>
+            <wp:effectExtent l="0" t="0" r="0" b="7620"/>
+            <wp:docPr id="7" name="Image 7"/>
+            <wp:cNvGraphicFramePr>
+              <a:graphicFrameLocks xmlns:a="http://schemas.openxmlformats.org/drawingml/2006/main" noChangeAspect="1"/>
+            </wp:cNvGraphicFramePr>
+            <a:graphic xmlns:a="http://schemas.openxmlformats.org/drawingml/2006/main">
+              <a:graphicData uri="http://schemas.openxmlformats.org/drawingml/2006/picture">
+                <pic:pic xmlns:pic="http://schemas.openxmlformats.org/drawingml/2006/picture">
+                  <pic:nvPicPr>
+                    <pic:cNvPr id="7" name="4B013AF.tmp"/>
+                    <pic:cNvPicPr/>
+                  </pic:nvPicPr>
+                  <pic:blipFill>
+                    <a:blip r:embed="rId12">
+                      <a:extLst>
+                        <a:ext uri="{28A0092B-C50C-407E-A947-70E740481C1C}">
+                          <a14:useLocalDpi xmlns:a14="http://schemas.microsoft.com/office/drawing/2010/main" val="0"/>
+                        </a:ext>
+                      </a:extLst>
+                    </a:blip>
+                    <a:stretch>
+                      <a:fillRect/>
+                    </a:stretch>
+                  </pic:blipFill>
+                  <pic:spPr>
+                    <a:xfrm>
+                      <a:off x="0" y="0"/>
+                      <a:ext cx="1824814" cy="2572328"/>
+                    </a:xfrm>
+                    <a:prstGeom prst="rect">
+                      <a:avLst/>
+                    </a:prstGeom>
+                  </pic:spPr>
+                </pic:pic>
+              </a:graphicData>
+            </a:graphic>
+          </wp:inline>
+        </w:drawing>
+      </w:r>
+      <w:r>
+        <w:rPr>
+          <w:noProof/>
+          <w:lang w:eastAsia="fr-CH"/>
+        </w:rPr>
+        <w:drawing>
+          <wp:inline distT="0" distB="0" distL="0" distR="0" wp14:anchorId="6BAF714A" wp14:editId="449A195F">
+            <wp:extent cx="2210108" cy="1228896"/>
+            <wp:effectExtent l="0" t="0" r="0" b="9525"/>
+            <wp:docPr id="8" name="Image 8"/>
+            <wp:cNvGraphicFramePr>
+              <a:graphicFrameLocks xmlns:a="http://schemas.openxmlformats.org/drawingml/2006/main" noChangeAspect="1"/>
+            </wp:cNvGraphicFramePr>
+            <a:graphic xmlns:a="http://schemas.openxmlformats.org/drawingml/2006/main">
+              <a:graphicData uri="http://schemas.openxmlformats.org/drawingml/2006/picture">
+                <pic:pic xmlns:pic="http://schemas.openxmlformats.org/drawingml/2006/picture">
+                  <pic:nvPicPr>
+                    <pic:cNvPr id="8" name="4B093AD.tmp"/>
+                    <pic:cNvPicPr/>
+                  </pic:nvPicPr>
+                  <pic:blipFill>
+                    <a:blip r:embed="rId13">
+                      <a:extLst>
+                        <a:ext uri="{28A0092B-C50C-407E-A947-70E740481C1C}">
+                          <a14:useLocalDpi xmlns:a14="http://schemas.microsoft.com/office/drawing/2010/main" val="0"/>
+                        </a:ext>
+                      </a:extLst>
+                    </a:blip>
+                    <a:stretch>
+                      <a:fillRect/>
+                    </a:stretch>
+                  </pic:blipFill>
+                  <pic:spPr>
+                    <a:xfrm>
+                      <a:off x="0" y="0"/>
+                      <a:ext cx="2210108" cy="1228896"/>
+                    </a:xfrm>
+                    <a:prstGeom prst="rect">
+                      <a:avLst/>
+                    </a:prstGeom>
+                  </pic:spPr>
+                </pic:pic>
+              </a:graphicData>
+            </a:graphic>
+          </wp:inline>
+        </w:drawing>
+      </w:r>
+    </w:p>
+    <w:p>
+      <w:pPr>
+        <w:spacing w:after="160"/>
+      </w:pPr>
+      <w:r>
+        <w:t>Ensuite il suffit de confirmer en appuyant sur Oui</w:t>
+      </w:r>
+    </w:p>
+    <w:p>
+      <w:pPr>
+        <w:spacing w:after="160"/>
+      </w:pPr>
+      <w:r>
+        <w:br w:type="page"/>
+      </w:r>
+    </w:p>
+    <w:p>
+      <w:pPr>
+        <w:pStyle w:val="Titre2"/>
+        <w:rPr>
+          <w:rFonts w:eastAsiaTheme="minorHAnsi"/>
+        </w:rPr>
+      </w:pPr>
+      <w:r>
+        <w:rPr>
+          <w:rFonts w:eastAsiaTheme="minorHAnsi"/>
+        </w:rPr>
+        <w:lastRenderedPageBreak/>
+        <w:t>Création de tables</w:t>
+      </w:r>
+    </w:p>
+    <w:p>
+      <w:pPr>
+        <w:pStyle w:val="Titre3"/>
+      </w:pPr>
+      <w:r>
+        <w:t>Insertion des données</w:t>
+      </w:r>
+    </w:p>
+    <w:p>
+      <w:r>
+        <w:t>Pour insérer les données, j’ai fait un système assez simple qui consiste en l’utilisation de boutons et d’une liste déroulante pour créer une commande qui va servir à créer une table avec ses attributs.</w:t>
+      </w:r>
+    </w:p>
+    <w:p>
+      <w:r>
+        <w:rPr>
+          <w:noProof/>
+          <w:lang w:eastAsia="fr-CH"/>
+        </w:rPr>
+        <w:drawing>
+          <wp:inline distT="0" distB="0" distL="0" distR="0">
+            <wp:extent cx="2275027" cy="2217834"/>
+            <wp:effectExtent l="0" t="0" r="0" b="0"/>
+            <wp:docPr id="9" name="Image 9"/>
+            <wp:cNvGraphicFramePr>
+              <a:graphicFrameLocks xmlns:a="http://schemas.openxmlformats.org/drawingml/2006/main" noChangeAspect="1"/>
+            </wp:cNvGraphicFramePr>
+            <a:graphic xmlns:a="http://schemas.openxmlformats.org/drawingml/2006/main">
+              <a:graphicData uri="http://schemas.openxmlformats.org/drawingml/2006/picture">
+                <pic:pic xmlns:pic="http://schemas.openxmlformats.org/drawingml/2006/picture">
+                  <pic:nvPicPr>
+                    <pic:cNvPr id="9" name="4B075F4.tmp"/>
+                    <pic:cNvPicPr/>
+                  </pic:nvPicPr>
+                  <pic:blipFill>
+                    <a:blip r:embed="rId14">
+                      <a:extLst>
+                        <a:ext uri="{28A0092B-C50C-407E-A947-70E740481C1C}">
+                          <a14:useLocalDpi xmlns:a14="http://schemas.microsoft.com/office/drawing/2010/main" val="0"/>
+                        </a:ext>
+                      </a:extLst>
+                    </a:blip>
+                    <a:stretch>
+                      <a:fillRect/>
+                    </a:stretch>
+                  </pic:blipFill>
+                  <pic:spPr>
+                    <a:xfrm>
+                      <a:off x="0" y="0"/>
+                      <a:ext cx="2282513" cy="2225131"/>
+                    </a:xfrm>
+                    <a:prstGeom prst="rect">
+                      <a:avLst/>
+                    </a:prstGeom>
+                  </pic:spPr>
+                </pic:pic>
+              </a:graphicData>
+            </a:graphic>
+          </wp:inline>
+        </w:drawing>
+      </w:r>
+    </w:p>
+    <w:p>
+      <w:r>
+        <w:t xml:space="preserve">Ceci crée un nouvel objet </w:t>
+      </w:r>
+      <w:proofErr w:type="spellStart"/>
+      <w:r>
+        <w:t>TableCommand</w:t>
+      </w:r>
+      <w:proofErr w:type="spellEnd"/>
+      <w:r>
+        <w:t xml:space="preserve"> qui va utiliser des informations les informations de l’utilisateur et créer une commande qui va être envoyée dans </w:t>
+      </w:r>
+      <w:proofErr w:type="spellStart"/>
+      <w:r>
+        <w:t>Network.cs</w:t>
+      </w:r>
+      <w:proofErr w:type="spellEnd"/>
+      <w:r>
+        <w:t xml:space="preserve"> dans la fonction </w:t>
+      </w:r>
+      <w:proofErr w:type="spellStart"/>
+      <w:r>
+        <w:t>AddTable</w:t>
+      </w:r>
+      <w:proofErr w:type="spellEnd"/>
+    </w:p>
+    <w:p>
+      <w:r>
+        <w:rPr>
+          <w:noProof/>
+          <w:lang w:eastAsia="fr-CH"/>
+        </w:rPr>
+        <w:drawing>
+          <wp:inline distT="0" distB="0" distL="0" distR="0">
+            <wp:extent cx="5964274" cy="1038759"/>
+            <wp:effectExtent l="0" t="0" r="0" b="9525"/>
+            <wp:docPr id="11" name="Image 11"/>
+            <wp:cNvGraphicFramePr>
+              <a:graphicFrameLocks xmlns:a="http://schemas.openxmlformats.org/drawingml/2006/main" noChangeAspect="1"/>
+            </wp:cNvGraphicFramePr>
+            <a:graphic xmlns:a="http://schemas.openxmlformats.org/drawingml/2006/main">
+              <a:graphicData uri="http://schemas.openxmlformats.org/drawingml/2006/picture">
+                <pic:pic xmlns:pic="http://schemas.openxmlformats.org/drawingml/2006/picture">
+                  <pic:nvPicPr>
+                    <pic:cNvPr id="11" name="4B08E91.tmp"/>
+                    <pic:cNvPicPr/>
+                  </pic:nvPicPr>
+                  <pic:blipFill>
+                    <a:blip r:embed="rId15">
+                      <a:extLst>
+                        <a:ext uri="{28A0092B-C50C-407E-A947-70E740481C1C}">
+                          <a14:useLocalDpi xmlns:a14="http://schemas.microsoft.com/office/drawing/2010/main" val="0"/>
+                        </a:ext>
+                      </a:extLst>
+                    </a:blip>
+                    <a:stretch>
+                      <a:fillRect/>
+                    </a:stretch>
+                  </pic:blipFill>
+                  <pic:spPr>
+                    <a:xfrm>
+                      <a:off x="0" y="0"/>
+                      <a:ext cx="5974683" cy="1040572"/>
+                    </a:xfrm>
+                    <a:prstGeom prst="rect">
+                      <a:avLst/>
+                    </a:prstGeom>
+                  </pic:spPr>
+                </pic:pic>
+              </a:graphicData>
+            </a:graphic>
+          </wp:inline>
+        </w:drawing>
+      </w:r>
+    </w:p>
+    <w:p>
+      <w:pPr>
+        <w:pStyle w:val="Titre3"/>
+      </w:pPr>
+      <w:r>
+        <w:t>Suppression des données</w:t>
+      </w:r>
+    </w:p>
+    <w:p>
+      <w:r>
+        <w:t>J’ai réussi à faire la suppression des tables mais pas celle des données dans la table</w:t>
+      </w:r>
+    </w:p>
+    <w:p>
+      <w:pPr>
+        <w:pStyle w:val="Titre3"/>
+      </w:pPr>
+      <w:r>
+        <w:t>Mise à jour des données</w:t>
+      </w:r>
+    </w:p>
+    <w:p>
+      <w:r>
+        <w:t xml:space="preserve">Même histoire mais </w:t>
+      </w:r>
+      <w:r>
+        <w:t>j’</w:t>
+      </w:r>
+      <w:r>
+        <w:t>ai seulement commencé</w:t>
+      </w:r>
+      <w:r>
+        <w:t xml:space="preserve"> à créer le </w:t>
+      </w:r>
+      <w:proofErr w:type="spellStart"/>
+      <w:r>
+        <w:t>Form</w:t>
+      </w:r>
+      <w:proofErr w:type="spellEnd"/>
+      <w:r>
+        <w:t xml:space="preserve"> d’affichage des données</w:t>
+      </w:r>
+      <w:r>
+        <w:t>.</w:t>
+      </w:r>
+    </w:p>
+    <w:p>
+      <w:r>
+        <w:br w:type="page"/>
+      </w:r>
+    </w:p>
+    <w:p>
+      <w:pPr>
+        <w:pStyle w:val="Titre2"/>
+      </w:pPr>
+      <w:r>
+        <w:lastRenderedPageBreak/>
+        <w:t>Moteur de recherche</w:t>
+      </w:r>
+    </w:p>
+    <w:p>
+      <w:r>
+        <w:t>Non implémenté.</w:t>
+      </w:r>
+    </w:p>
+    <w:p>
+      <w:pPr>
+        <w:pStyle w:val="Titre2"/>
+      </w:pPr>
+      <w:r>
+        <w:t>Création d’un utilisateur</w:t>
+      </w:r>
+    </w:p>
+    <w:p>
+      <w:r>
+        <w:t>Non implémenté.</w:t>
+      </w:r>
+    </w:p>
+    <w:p>
+      <w:pPr>
+        <w:pStyle w:val="Titre2"/>
+      </w:pPr>
+      <w:r>
+        <w:t>Chargement des données via CSV</w:t>
+      </w:r>
+    </w:p>
+    <w:p>
+      <w:r>
+        <w:t>Non implémenté.</w:t>
+      </w:r>
       <w:bookmarkStart w:id="4" w:name="_GoBack"/>
       <w:bookmarkEnd w:id="4"/>
     </w:p>
+    <w:p>
+      <w:pPr>
+        <w:pStyle w:val="Titre1"/>
+      </w:pPr>
+      <w:bookmarkStart w:id="5" w:name="_Toc98244507"/>
+      <w:r>
+        <w:t>Maquette du projet</w:t>
+      </w:r>
+      <w:bookmarkEnd w:id="5"/>
+    </w:p>
+    <w:p>
+      <w:r>
+        <w:rPr>
+          <w:noProof/>
+          <w:lang w:eastAsia="fr-CH"/>
+        </w:rPr>
+        <w:drawing>
+          <wp:inline distT="0" distB="0" distL="0" distR="0">
+            <wp:extent cx="4184015" cy="2699309"/>
+            <wp:effectExtent l="0" t="0" r="6985" b="6350"/>
+            <wp:docPr id="4" name="Image 4"/>
+            <wp:cNvGraphicFramePr>
+              <a:graphicFrameLocks xmlns:a="http://schemas.openxmlformats.org/drawingml/2006/main" noChangeAspect="1"/>
+            </wp:cNvGraphicFramePr>
+            <a:graphic xmlns:a="http://schemas.openxmlformats.org/drawingml/2006/main">
+              <a:graphicData uri="http://schemas.openxmlformats.org/drawingml/2006/picture">
+                <pic:pic xmlns:pic="http://schemas.openxmlformats.org/drawingml/2006/picture">
+                  <pic:nvPicPr>
+                    <pic:cNvPr id="4" name="maquette.png"/>
+                    <pic:cNvPicPr/>
+                  </pic:nvPicPr>
+                  <pic:blipFill rotWithShape="1">
+                    <a:blip r:embed="rId16">
+                      <a:extLst>
+                        <a:ext uri="{28A0092B-C50C-407E-A947-70E740481C1C}">
+                          <a14:useLocalDpi xmlns:a14="http://schemas.microsoft.com/office/drawing/2010/main" val="0"/>
+                        </a:ext>
+                      </a:extLst>
+                    </a:blip>
+                    <a:srcRect l="20676" t="9758" r="6308" b="6497"/>
+                    <a:stretch/>
+                  </pic:blipFill>
+                  <pic:spPr bwMode="auto">
+                    <a:xfrm>
+                      <a:off x="0" y="0"/>
+                      <a:ext cx="4184831" cy="2699835"/>
+                    </a:xfrm>
+                    <a:prstGeom prst="rect">
+                      <a:avLst/>
+                    </a:prstGeom>
+                    <a:ln>
+                      <a:noFill/>
+                    </a:ln>
+                    <a:extLst>
+                      <a:ext uri="{53640926-AAD7-44D8-BBD7-CCE9431645EC}">
+                        <a14:shadowObscured xmlns:a14="http://schemas.microsoft.com/office/drawing/2010/main"/>
+                      </a:ext>
+                    </a:extLst>
+                  </pic:spPr>
+                </pic:pic>
+              </a:graphicData>
+            </a:graphic>
+          </wp:inline>
+        </w:drawing>
+      </w:r>
+    </w:p>
+    <w:p>
+      <w:pPr>
+        <w:pStyle w:val="Titre1"/>
+      </w:pPr>
+      <w:bookmarkStart w:id="6" w:name="_Toc98244508"/>
+      <w:r>
+        <w:t>Test effectués</w:t>
+      </w:r>
+      <w:bookmarkEnd w:id="6"/>
+    </w:p>
+    <w:p>
+      <w:r>
+        <w:t xml:space="preserve">Pour les tests effectués, je dirais que celui qui m’a été le plus important c’est le test de connexion à la base de données. J’ai découvert qu’il y a une énumération de statuts de connexion qui s’appelle </w:t>
+      </w:r>
+      <w:proofErr w:type="spellStart"/>
+      <w:r>
+        <w:t>ConnectionState</w:t>
+      </w:r>
+      <w:proofErr w:type="spellEnd"/>
+      <w:r>
+        <w:t xml:space="preserve"> et que l’objet </w:t>
+      </w:r>
+      <w:proofErr w:type="spellStart"/>
+      <w:r>
+        <w:t>SQLConnection</w:t>
+      </w:r>
+      <w:proofErr w:type="spellEnd"/>
+      <w:r>
+        <w:t xml:space="preserve"> contient un membre </w:t>
+      </w:r>
+      <w:proofErr w:type="spellStart"/>
+      <w:r>
+        <w:t>Status</w:t>
+      </w:r>
+      <w:proofErr w:type="spellEnd"/>
+      <w:r>
+        <w:t xml:space="preserve"> qui indique le statut de la base de données.</w:t>
+      </w:r>
+    </w:p>
+    <w:p>
+      <w:r>
+        <w:t xml:space="preserve">Après ça il y a eu les tests pour les requêtes et pour voir si elles avaient marché. Pour faire cela j’ai dû mettre en place l’élément </w:t>
+      </w:r>
+      <w:proofErr w:type="spellStart"/>
+      <w:r>
+        <w:t>TreeView</w:t>
+      </w:r>
+      <w:proofErr w:type="spellEnd"/>
+      <w:r>
+        <w:t xml:space="preserve"> et le mettre à jour après chaque fin de requête. </w:t>
+      </w:r>
+      <w:r>
+        <w:t xml:space="preserve"> </w:t>
+      </w:r>
+    </w:p>
+    <w:p>
+      <w:pPr>
+        <w:pStyle w:val="Titre1"/>
+      </w:pPr>
+      <w:bookmarkStart w:id="7" w:name="_Toc98244509"/>
+      <w:r>
+        <w:lastRenderedPageBreak/>
+        <w:t>Conclusion</w:t>
+      </w:r>
+      <w:bookmarkEnd w:id="7"/>
+    </w:p>
+    <w:p>
+      <w:r>
+        <w:t xml:space="preserve">Pour conclure tout cela, je pense qu’il y avait </w:t>
+      </w:r>
+      <w:r>
+        <w:t>des éléments assez durs</w:t>
+      </w:r>
+      <w:r>
+        <w:t xml:space="preserve"> à mettre en place et que je n’ai pas terminé comme le fait de pouvoir voir e</w:t>
+      </w:r>
+      <w:r>
+        <w:t>t ajouter des entrées au tables</w:t>
+      </w:r>
+      <w:r>
+        <w:t xml:space="preserve"> en instanciant un nouvel objet </w:t>
+      </w:r>
+      <w:proofErr w:type="spellStart"/>
+      <w:r>
+        <w:t>Form</w:t>
+      </w:r>
+      <w:proofErr w:type="spellEnd"/>
+      <w:r>
+        <w:t>. Sinon le projet a été grandement simplifié par l’</w:t>
+      </w:r>
+      <w:proofErr w:type="spellStart"/>
+      <w:r>
+        <w:t>utlisation</w:t>
+      </w:r>
+      <w:proofErr w:type="spellEnd"/>
+      <w:r>
+        <w:t xml:space="preserve"> du package C# MySQL.</w:t>
+      </w:r>
+    </w:p>
+    <w:p>
+      <w:pPr>
+        <w:spacing w:after="160"/>
+        <w:rPr>
+          <w:rFonts w:eastAsiaTheme="majorEastAsia" w:cstheme="majorBidi"/>
+          <w:color w:val="000000" w:themeColor="text1"/>
+          <w:sz w:val="32"/>
+          <w:szCs w:val="32"/>
+          <w:u w:val="single"/>
+        </w:rPr>
+      </w:pPr>
+      <w:r>
+        <w:br w:type="page"/>
+      </w:r>
+    </w:p>
+    <w:p>
+      <w:pPr>
+        <w:pStyle w:val="Titre1"/>
+      </w:pPr>
+      <w:bookmarkStart w:id="8" w:name="_Toc98244510"/>
+      <w:r>
+        <w:lastRenderedPageBreak/>
+        <w:t xml:space="preserve">Informations pour la modification (login, IP, </w:t>
+      </w:r>
+      <w:proofErr w:type="spellStart"/>
+      <w:r>
+        <w:t>mdp</w:t>
+      </w:r>
+      <w:proofErr w:type="spellEnd"/>
+      <w:r>
+        <w:t>, etc.)</w:t>
+      </w:r>
+      <w:bookmarkEnd w:id="8"/>
+    </w:p>
+    <w:p>
+      <w:r>
+        <w:t>Afin de modifier les valeurs du projet, il y a quelques petites choses à savoir.</w:t>
+      </w:r>
+    </w:p>
+    <w:p>
+      <w:r>
+        <w:t xml:space="preserve">Première, pour la connexion à la base de données, il y a des constantes après la déclaration de classe </w:t>
+      </w:r>
+      <w:proofErr w:type="spellStart"/>
+      <w:r>
+        <w:t>frmMain</w:t>
+      </w:r>
+      <w:proofErr w:type="spellEnd"/>
+      <w:r>
+        <w:t xml:space="preserve"> dans le code du fichier </w:t>
+      </w:r>
+      <w:proofErr w:type="spellStart"/>
+      <w:r>
+        <w:t>MySQLApp.cs</w:t>
+      </w:r>
+      <w:proofErr w:type="spellEnd"/>
+    </w:p>
+    <w:p>
+      <w:r>
+        <w:t xml:space="preserve">Dans le cadre de ce projet il n’y avait aucun besoin d’utiliser un nouveau compte donc le compte </w:t>
+      </w:r>
+      <w:proofErr w:type="spellStart"/>
+      <w:r>
+        <w:t>root</w:t>
+      </w:r>
+      <w:proofErr w:type="spellEnd"/>
+      <w:r>
+        <w:t xml:space="preserve"> est utilisé par défaut.</w:t>
+      </w:r>
+    </w:p>
+    <w:p>
+      <w:r>
+        <w:t>Sinon à propos du code il y a une structure :</w:t>
+      </w:r>
+    </w:p>
+    <w:p>
+      <w:r>
+        <w:t xml:space="preserve">Le point d’entrée est situé dans </w:t>
+      </w:r>
+      <w:proofErr w:type="spellStart"/>
+      <w:r>
+        <w:t>P</w:t>
+      </w:r>
+      <w:r>
+        <w:t>rogram.cs</w:t>
+      </w:r>
+      <w:proofErr w:type="spellEnd"/>
+      <w:r>
+        <w:t xml:space="preserve"> </w:t>
+      </w:r>
+      <w:r>
+        <w:t>instancie</w:t>
+      </w:r>
+      <w:r>
+        <w:t xml:space="preserve"> ensuite un nouvel objet </w:t>
+      </w:r>
+      <w:proofErr w:type="spellStart"/>
+      <w:r>
+        <w:t>frmMain</w:t>
+      </w:r>
+      <w:proofErr w:type="spellEnd"/>
+      <w:r>
+        <w:t xml:space="preserve"> qui gère l’aspect visuel du projet et exploite les autres fichiers. Le fichier le plus exploité et </w:t>
+      </w:r>
+      <w:proofErr w:type="spellStart"/>
+      <w:r>
+        <w:t>Network.cs</w:t>
+      </w:r>
+      <w:proofErr w:type="spellEnd"/>
+      <w:r>
+        <w:t xml:space="preserve"> qui manie les requêtes SQL. Par exemple, pour stocker les </w:t>
+      </w:r>
+      <w:proofErr w:type="spellStart"/>
+      <w:r>
+        <w:t>databases</w:t>
+      </w:r>
+      <w:proofErr w:type="spellEnd"/>
+      <w:r>
+        <w:t xml:space="preserve"> et tables dans le programme, un nouvel objet </w:t>
+      </w:r>
+      <w:proofErr w:type="spellStart"/>
+      <w:r>
+        <w:t>Database</w:t>
+      </w:r>
+      <w:proofErr w:type="spellEnd"/>
+      <w:r>
+        <w:t xml:space="preserve"> et créé à partir d’une réponse du serveur et </w:t>
+      </w:r>
+      <w:r>
+        <w:t>objets Table sont créé</w:t>
+      </w:r>
+      <w:r>
+        <w:t xml:space="preserve">s dans l’objet </w:t>
+      </w:r>
+      <w:proofErr w:type="spellStart"/>
+      <w:r>
+        <w:t>Database</w:t>
+      </w:r>
+      <w:proofErr w:type="spellEnd"/>
+      <w:r>
+        <w:t>.</w:t>
+      </w:r>
+    </w:p>
     <w:sectPr>
-      <w:headerReference w:type="default" r:id="rId10"/>
-      <w:footerReference w:type="default" r:id="rId11"/>
+      <w:headerReference w:type="default" r:id="rId17"/>
+      <w:footerReference w:type="default" r:id="rId18"/>
       <w:pgSz w:w="11906" w:h="16838"/>
       <w:pgMar w:top="1440" w:right="1440" w:bottom="1440" w:left="1440" w:header="708" w:footer="708" w:gutter="0"/>
       <w:cols w:space="708"/>
@@ -863,6 +2158,21 @@
           </w:r>
           <w:r>
             <w:rPr>
+              <w:sz w:val="18"/>
+              <w:szCs w:val="18"/>
+            </w:rPr>
+            <w:fldChar w:fldCharType="separate"/>
+          </w:r>
+          <w:r>
+            <w:rPr>
+              <w:noProof/>
+              <w:sz w:val="18"/>
+              <w:szCs w:val="18"/>
+            </w:rPr>
+            <w:t>Jonathan Dale</w:t>
+          </w:r>
+          <w:r>
+            <w:rPr>
               <w:noProof/>
               <w:sz w:val="18"/>
               <w:szCs w:val="18"/>
@@ -916,7 +2226,7 @@
               <w:sz w:val="18"/>
               <w:szCs w:val="18"/>
             </w:rPr>
-            <w:t>2</w:t>
+            <w:t>6</w:t>
           </w:r>
           <w:r>
             <w:rPr>
@@ -959,7 +2269,7 @@
               <w:sz w:val="18"/>
               <w:szCs w:val="18"/>
             </w:rPr>
-            <w:t>3</w:t>
+            <w:t>8</w:t>
           </w:r>
           <w:r>
             <w:rPr>
@@ -1078,7 +2388,7 @@
               <w:sz w:val="18"/>
               <w:szCs w:val="18"/>
             </w:rPr>
-            <w:t>1</w:t>
+            <w:t>15</w:t>
           </w:r>
           <w:r>
             <w:rPr>
@@ -1122,7 +2432,7 @@
               <w:sz w:val="18"/>
               <w:szCs w:val="18"/>
             </w:rPr>
-            <w:t>11 janvier 2022</w:t>
+            <w:t>15 mars 2022</w:t>
           </w:r>
           <w:r>
             <w:rPr>
@@ -1165,7 +2475,7 @@
               <w:sz w:val="18"/>
               <w:szCs w:val="18"/>
             </w:rPr>
-            <w:t>4:29 PM</w:t>
+            <w:t>2:00 PM</w:t>
           </w:r>
           <w:r>
             <w:rPr>
@@ -1234,7 +2544,7 @@
               <w:sz w:val="18"/>
               <w:szCs w:val="18"/>
             </w:rPr>
-            <w:t>Document1</w:t>
+            <w:t>RapportProjet.docx</w:t>
           </w:r>
           <w:r>
             <w:rPr>
@@ -1342,8 +2652,8 @@
             </w:rPr>
             <w:drawing>
               <wp:inline distT="0" distB="0" distL="0" distR="0" wp14:anchorId="1907E761" wp14:editId="5F442CA8">
-                <wp:extent cx="266700" cy="247650"/>
-                <wp:effectExtent l="0" t="0" r="0" b="0"/>
+                <wp:extent cx="189865" cy="175565"/>
+                <wp:effectExtent l="0" t="0" r="635" b="0"/>
                 <wp:docPr id="57" name="Image 57"/>
                 <wp:cNvGraphicFramePr>
                   <a:graphicFrameLocks xmlns:a="http://schemas.openxmlformats.org/drawingml/2006/main" noChangeAspect="1"/>
@@ -1370,7 +2680,7 @@
                       <pic:spPr>
                         <a:xfrm>
                           <a:off x="0" y="0"/>
-                          <a:ext cx="266700" cy="247650"/>
+                          <a:ext cx="191837" cy="177388"/>
                         </a:xfrm>
                         <a:prstGeom prst="rect">
                           <a:avLst/>
@@ -1387,8 +2697,8 @@
           </w:r>
           <w:r>
             <w:rPr>
-              <w:sz w:val="20"/>
-              <w:szCs w:val="20"/>
+              <w:sz w:val="14"/>
+              <w:szCs w:val="14"/>
             </w:rPr>
             <w:t>P_GesProj2</w:t>
           </w:r>
@@ -2589,6 +3899,19 @@
       <w:u w:val="single"/>
     </w:rPr>
   </w:style>
+  <w:style w:type="paragraph" w:styleId="TM2">
+    <w:name w:val="toc 2"/>
+    <w:basedOn w:val="Normal"/>
+    <w:next w:val="Normal"/>
+    <w:autoRedefine/>
+    <w:uiPriority w:val="39"/>
+    <w:unhideWhenUsed/>
+    <w:rsid w:val="00900AC5"/>
+    <w:pPr>
+      <w:spacing w:after="100"/>
+      <w:ind w:left="220"/>
+    </w:pPr>
+  </w:style>
 </w:styles>
 </file>
 
@@ -2892,7 +4215,7 @@
 </file>
 
 <file path=customXml/itemProps1.xml><?xml version="1.0" encoding="utf-8"?>
-<ds:datastoreItem xmlns:ds="http://schemas.openxmlformats.org/officeDocument/2006/customXml" ds:itemID="{E952F5E8-5643-4998-9C3A-FFF2312E8B27}">
+<ds:datastoreItem xmlns:ds="http://schemas.openxmlformats.org/officeDocument/2006/customXml" ds:itemID="{73F1D480-73A0-403E-8235-662827687D61}">
   <ds:schemaRefs>
     <ds:schemaRef ds:uri="http://schemas.openxmlformats.org/officeDocument/2006/bibliography"/>
   </ds:schemaRefs>

</xml_diff>